<commit_message>
explain git push's -u option
</commit_message>
<xml_diff>
--- a/git_learning.docx
+++ b/git_learning.docx
@@ -7474,53 +7474,32 @@
       </w:r>
       <w:r>
         <w:rPr/>
-        <w:t>分支关联起来，在以后的推送或者拉取时就可以简化命令。</w:t>
+        <w:t>分支关联起来</w:t>
+      </w:r>
+      <w:r>
+        <w:rPr/>
+        <w:t>，下图就是分支关联与否的对比，即：关联后会自动比较本地分支与对应远程分支的一致性。</w:t>
       </w:r>
     </w:p>
     <w:p>
       <w:pPr>
         <w:pStyle w:val="TextBody"/>
-        <w:spacing w:before="0" w:after="0"/>
-        <w:jc w:val="left"/>
-        <w:rPr/>
-      </w:pPr>
-      <w:r>
-        <w:rPr>
-          <w:rFonts w:ascii="Lucida Console" w:hAnsi="Lucida Console" w:eastAsia="Lucida Console"/>
-          <w:color w:val="auto"/>
-          <w:sz w:val="18"/>
-        </w:rPr>
-        <w:t>推送成功后，可以立刻在</w:t>
-      </w:r>
-      <w:r>
-        <w:rPr>
-          <w:rFonts w:eastAsia="Lucida Console" w:ascii="Lucida Console" w:hAnsi="Lucida Console"/>
-          <w:color w:val="auto"/>
-          <w:sz w:val="18"/>
-        </w:rPr>
-        <w:t>GitHub</w:t>
-      </w:r>
-      <w:r>
-        <w:rPr>
-          <w:rFonts w:ascii="Lucida Console" w:hAnsi="Lucida Console" w:eastAsia="Lucida Console"/>
-          <w:color w:val="auto"/>
-          <w:sz w:val="18"/>
-        </w:rPr>
-        <w:t>页面中看到远程库的内容已经和本地一模一样：</w:t>
-      </w:r>
-    </w:p>
-    <w:p>
-      <w:pPr>
-        <w:pStyle w:val="TextBody"/>
-        <w:rPr/>
-      </w:pPr>
-      <w:r>
-        <w:rPr/>
+        <w:rPr/>
+      </w:pPr>
+      <w:r>
         <w:drawing>
-          <wp:inline distT="0" distB="0" distL="0" distR="0">
-            <wp:extent cx="3924300" cy="2781300"/>
+          <wp:anchor behindDoc="0" distT="0" distB="0" distL="0" distR="0" simplePos="0" locked="0" layoutInCell="1" allowOverlap="1" relativeHeight="82">
+            <wp:simplePos x="0" y="0"/>
+            <wp:positionH relativeFrom="column">
+              <wp:posOffset>189230</wp:posOffset>
+            </wp:positionH>
+            <wp:positionV relativeFrom="paragraph">
+              <wp:posOffset>635</wp:posOffset>
+            </wp:positionV>
+            <wp:extent cx="4895850" cy="2914650"/>
             <wp:effectExtent l="0" t="0" r="0" b="0"/>
-            <wp:docPr id="54" name="Image29" descr=""/>
+            <wp:wrapSquare wrapText="largest"/>
+            <wp:docPr id="54" name="Image30" descr=""/>
             <wp:cNvGraphicFramePr>
               <a:graphicFrameLocks xmlns:a="http://schemas.openxmlformats.org/drawingml/2006/main" noChangeAspect="1"/>
             </wp:cNvGraphicFramePr>
@@ -7528,13 +7507,95 @@
               <a:graphicData uri="http://schemas.openxmlformats.org/drawingml/2006/picture">
                 <pic:pic xmlns:pic="http://schemas.openxmlformats.org/drawingml/2006/picture">
                   <pic:nvPicPr>
-                    <pic:cNvPr id="54" name="Image29" descr=""/>
+                    <pic:cNvPr id="54" name="Image30" descr=""/>
                     <pic:cNvPicPr>
                       <a:picLocks noChangeAspect="1" noChangeArrowheads="1"/>
                     </pic:cNvPicPr>
                   </pic:nvPicPr>
                   <pic:blipFill>
                     <a:blip r:embed="rId56"/>
+                    <a:stretch>
+                      <a:fillRect/>
+                    </a:stretch>
+                  </pic:blipFill>
+                  <pic:spPr bwMode="auto">
+                    <a:xfrm>
+                      <a:off x="0" y="0"/>
+                      <a:ext cx="4895850" cy="2914650"/>
+                    </a:xfrm>
+                    <a:prstGeom prst="rect">
+                      <a:avLst/>
+                    </a:prstGeom>
+                  </pic:spPr>
+                </pic:pic>
+              </a:graphicData>
+            </a:graphic>
+          </wp:anchor>
+        </w:drawing>
+      </w:r>
+      <w:r>
+        <w:rPr/>
+        <w:t>在以后的推送或者拉取时就可以简化命令。</w:t>
+      </w:r>
+    </w:p>
+    <w:p>
+      <w:pPr>
+        <w:pStyle w:val="TextBody"/>
+        <w:spacing w:before="0" w:after="0"/>
+        <w:jc w:val="left"/>
+        <w:rPr/>
+      </w:pPr>
+      <w:r>
+        <w:rPr>
+          <w:rFonts w:ascii="Lucida Console" w:hAnsi="Lucida Console" w:eastAsia="Lucida Console"/>
+          <w:color w:val="auto"/>
+          <w:sz w:val="18"/>
+        </w:rPr>
+        <w:t>推送成功后，可以立刻在</w:t>
+      </w:r>
+      <w:r>
+        <w:rPr>
+          <w:rFonts w:eastAsia="Lucida Console" w:ascii="Lucida Console" w:hAnsi="Lucida Console"/>
+          <w:color w:val="auto"/>
+          <w:sz w:val="18"/>
+        </w:rPr>
+        <w:t>GitHub</w:t>
+      </w:r>
+      <w:r>
+        <w:rPr>
+          <w:rFonts w:ascii="Lucida Console" w:hAnsi="Lucida Console" w:eastAsia="Lucida Console"/>
+          <w:color w:val="auto"/>
+          <w:sz w:val="18"/>
+        </w:rPr>
+        <w:t>页面中看到远程库的内容已经和本地一模一样：</w:t>
+      </w:r>
+    </w:p>
+    <w:p>
+      <w:pPr>
+        <w:pStyle w:val="TextBody"/>
+        <w:rPr/>
+      </w:pPr>
+      <w:r>
+        <w:rPr/>
+        <w:drawing>
+          <wp:inline distT="0" distB="0" distL="0" distR="0">
+            <wp:extent cx="3924300" cy="2781300"/>
+            <wp:effectExtent l="0" t="0" r="0" b="0"/>
+            <wp:docPr id="55" name="Image29" descr=""/>
+            <wp:cNvGraphicFramePr>
+              <a:graphicFrameLocks xmlns:a="http://schemas.openxmlformats.org/drawingml/2006/main" noChangeAspect="1"/>
+            </wp:cNvGraphicFramePr>
+            <a:graphic xmlns:a="http://schemas.openxmlformats.org/drawingml/2006/main">
+              <a:graphicData uri="http://schemas.openxmlformats.org/drawingml/2006/picture">
+                <pic:pic xmlns:pic="http://schemas.openxmlformats.org/drawingml/2006/picture">
+                  <pic:nvPicPr>
+                    <pic:cNvPr id="55" name="Image29" descr=""/>
+                    <pic:cNvPicPr>
+                      <a:picLocks noChangeAspect="1" noChangeArrowheads="1"/>
+                    </pic:cNvPicPr>
+                  </pic:nvPicPr>
+                  <pic:blipFill>
+                    <a:blip r:embed="rId57"/>
                     <a:stretch>
                       <a:fillRect/>
                     </a:stretch>
@@ -7618,7 +7679,11 @@
         </w:rPr>
       </w:pPr>
       <w:r>
-        <w:rPr/>
+        <w:rPr>
+          <w:rFonts w:eastAsia="Lucida Console" w:ascii="Lucida Console" w:hAnsi="Lucida Console"/>
+          <w:color w:val="auto"/>
+          <w:sz w:val="18"/>
+        </w:rPr>
       </w:r>
     </w:p>
     <w:p>
@@ -7883,7 +7948,7 @@
         </w:rPr>
         <w:t>在</w:t>
       </w:r>
-      <w:hyperlink r:id="rId57">
+      <w:hyperlink r:id="rId58">
         <w:r>
           <w:rPr>
             <w:rStyle w:val="ListLabel2"/>
@@ -8080,7 +8145,7 @@
           <wp:inline distT="0" distB="0" distL="0" distR="0">
             <wp:extent cx="2867025" cy="1438275"/>
             <wp:effectExtent l="0" t="0" r="0" b="0"/>
-            <wp:docPr id="55" name="Image2" descr="IMG_256"/>
+            <wp:docPr id="56" name="Image2" descr="IMG_256"/>
             <wp:cNvGraphicFramePr>
               <a:graphicFrameLocks xmlns:a="http://schemas.openxmlformats.org/drawingml/2006/main" noChangeAspect="1"/>
             </wp:cNvGraphicFramePr>
@@ -8088,13 +8153,13 @@
               <a:graphicData uri="http://schemas.openxmlformats.org/drawingml/2006/picture">
                 <pic:pic xmlns:pic="http://schemas.openxmlformats.org/drawingml/2006/picture">
                   <pic:nvPicPr>
-                    <pic:cNvPr id="55" name="Image2" descr="IMG_256"/>
+                    <pic:cNvPr id="56" name="Image2" descr="IMG_256"/>
                     <pic:cNvPicPr>
                       <a:picLocks noChangeAspect="1" noChangeArrowheads="1"/>
                     </pic:cNvPicPr>
                   </pic:nvPicPr>
                   <pic:blipFill>
-                    <a:blip r:embed="rId58"/>
+                    <a:blip r:embed="rId59"/>
                     <a:stretch>
                       <a:fillRect/>
                     </a:stretch>
@@ -8279,7 +8344,7 @@
           <wp:inline distT="0" distB="0" distL="0" distR="0">
             <wp:extent cx="3495675" cy="2219325"/>
             <wp:effectExtent l="0" t="0" r="0" b="0"/>
-            <wp:docPr id="56" name="Image3" descr="IMG_257"/>
+            <wp:docPr id="57" name="Image3" descr="IMG_257"/>
             <wp:cNvGraphicFramePr>
               <a:graphicFrameLocks xmlns:a="http://schemas.openxmlformats.org/drawingml/2006/main" noChangeAspect="1"/>
             </wp:cNvGraphicFramePr>
@@ -8287,13 +8352,13 @@
               <a:graphicData uri="http://schemas.openxmlformats.org/drawingml/2006/picture">
                 <pic:pic xmlns:pic="http://schemas.openxmlformats.org/drawingml/2006/picture">
                   <pic:nvPicPr>
-                    <pic:cNvPr id="56" name="Image3" descr="IMG_257"/>
+                    <pic:cNvPr id="57" name="Image3" descr="IMG_257"/>
                     <pic:cNvPicPr>
                       <a:picLocks noChangeAspect="1" noChangeArrowheads="1"/>
                     </pic:cNvPicPr>
                   </pic:nvPicPr>
                   <pic:blipFill>
-                    <a:blip r:embed="rId59"/>
+                    <a:blip r:embed="rId60"/>
                     <a:stretch>
                       <a:fillRect/>
                     </a:stretch>
@@ -8442,7 +8507,7 @@
           <wp:inline distT="0" distB="0" distL="0" distR="0">
             <wp:extent cx="4705350" cy="2219325"/>
             <wp:effectExtent l="0" t="0" r="0" b="0"/>
-            <wp:docPr id="57" name="Image4" descr="IMG_258"/>
+            <wp:docPr id="58" name="Image4" descr="IMG_258"/>
             <wp:cNvGraphicFramePr>
               <a:graphicFrameLocks xmlns:a="http://schemas.openxmlformats.org/drawingml/2006/main" noChangeAspect="1"/>
             </wp:cNvGraphicFramePr>
@@ -8450,13 +8515,13 @@
               <a:graphicData uri="http://schemas.openxmlformats.org/drawingml/2006/picture">
                 <pic:pic xmlns:pic="http://schemas.openxmlformats.org/drawingml/2006/picture">
                   <pic:nvPicPr>
-                    <pic:cNvPr id="57" name="Image4" descr="IMG_258"/>
+                    <pic:cNvPr id="58" name="Image4" descr="IMG_258"/>
                     <pic:cNvPicPr>
                       <a:picLocks noChangeAspect="1" noChangeArrowheads="1"/>
                     </pic:cNvPicPr>
                   </pic:nvPicPr>
                   <pic:blipFill>
-                    <a:blip r:embed="rId60"/>
+                    <a:blip r:embed="rId61"/>
                     <a:stretch>
                       <a:fillRect/>
                     </a:stretch>
@@ -8586,7 +8651,7 @@
           <wp:inline distT="0" distB="0" distL="0" distR="0">
             <wp:extent cx="4029075" cy="2114550"/>
             <wp:effectExtent l="0" t="0" r="0" b="0"/>
-            <wp:docPr id="58" name="Image5" descr="IMG_259"/>
+            <wp:docPr id="59" name="Image5" descr="IMG_259"/>
             <wp:cNvGraphicFramePr>
               <a:graphicFrameLocks xmlns:a="http://schemas.openxmlformats.org/drawingml/2006/main" noChangeAspect="1"/>
             </wp:cNvGraphicFramePr>
@@ -8594,13 +8659,13 @@
               <a:graphicData uri="http://schemas.openxmlformats.org/drawingml/2006/picture">
                 <pic:pic xmlns:pic="http://schemas.openxmlformats.org/drawingml/2006/picture">
                   <pic:nvPicPr>
-                    <pic:cNvPr id="58" name="Image5" descr="IMG_259"/>
+                    <pic:cNvPr id="59" name="Image5" descr="IMG_259"/>
                     <pic:cNvPicPr>
                       <a:picLocks noChangeAspect="1" noChangeArrowheads="1"/>
                     </pic:cNvPicPr>
                   </pic:nvPicPr>
                   <pic:blipFill>
-                    <a:blip r:embed="rId61"/>
+                    <a:blip r:embed="rId62"/>
                     <a:stretch>
                       <a:fillRect/>
                     </a:stretch>
@@ -8737,7 +8802,7 @@
           <wp:inline distT="0" distB="0" distL="0" distR="0">
             <wp:extent cx="4029075" cy="1514475"/>
             <wp:effectExtent l="0" t="0" r="0" b="0"/>
-            <wp:docPr id="59" name="Image6" descr="IMG_260"/>
+            <wp:docPr id="60" name="Image6" descr="IMG_260"/>
             <wp:cNvGraphicFramePr>
               <a:graphicFrameLocks xmlns:a="http://schemas.openxmlformats.org/drawingml/2006/main" noChangeAspect="1"/>
             </wp:cNvGraphicFramePr>
@@ -8745,13 +8810,13 @@
               <a:graphicData uri="http://schemas.openxmlformats.org/drawingml/2006/picture">
                 <pic:pic xmlns:pic="http://schemas.openxmlformats.org/drawingml/2006/picture">
                   <pic:nvPicPr>
-                    <pic:cNvPr id="59" name="Image6" descr="IMG_260"/>
+                    <pic:cNvPr id="60" name="Image6" descr="IMG_260"/>
                     <pic:cNvPicPr>
                       <a:picLocks noChangeAspect="1" noChangeArrowheads="1"/>
                     </pic:cNvPicPr>
                   </pic:nvPicPr>
                   <pic:blipFill>
-                    <a:blip r:embed="rId62"/>
+                    <a:blip r:embed="rId63"/>
                     <a:stretch>
                       <a:fillRect/>
                     </a:stretch>
@@ -8931,7 +8996,7 @@
           <wp:inline distT="0" distB="0" distL="0" distR="0">
             <wp:extent cx="3459480" cy="1234440"/>
             <wp:effectExtent l="0" t="0" r="0" b="0"/>
-            <wp:docPr id="60" name="Image7" descr=""/>
+            <wp:docPr id="61" name="Image7" descr=""/>
             <wp:cNvGraphicFramePr>
               <a:graphicFrameLocks xmlns:a="http://schemas.openxmlformats.org/drawingml/2006/main" noChangeAspect="1"/>
             </wp:cNvGraphicFramePr>
@@ -8939,13 +9004,13 @@
               <a:graphicData uri="http://schemas.openxmlformats.org/drawingml/2006/picture">
                 <pic:pic xmlns:pic="http://schemas.openxmlformats.org/drawingml/2006/picture">
                   <pic:nvPicPr>
-                    <pic:cNvPr id="60" name="Image7" descr=""/>
+                    <pic:cNvPr id="61" name="Image7" descr=""/>
                     <pic:cNvPicPr>
                       <a:picLocks noChangeAspect="1" noChangeArrowheads="1"/>
                     </pic:cNvPicPr>
                   </pic:nvPicPr>
                   <pic:blipFill>
-                    <a:blip r:embed="rId63"/>
+                    <a:blip r:embed="rId64"/>
                     <a:stretch>
                       <a:fillRect/>
                     </a:stretch>
@@ -9040,7 +9105,7 @@
           <wp:inline distT="0" distB="0" distL="0" distR="0">
             <wp:extent cx="4152900" cy="1478280"/>
             <wp:effectExtent l="0" t="0" r="0" b="0"/>
-            <wp:docPr id="61" name="Image8" descr=""/>
+            <wp:docPr id="62" name="Image8" descr=""/>
             <wp:cNvGraphicFramePr>
               <a:graphicFrameLocks xmlns:a="http://schemas.openxmlformats.org/drawingml/2006/main" noChangeAspect="1"/>
             </wp:cNvGraphicFramePr>
@@ -9048,13 +9113,13 @@
               <a:graphicData uri="http://schemas.openxmlformats.org/drawingml/2006/picture">
                 <pic:pic xmlns:pic="http://schemas.openxmlformats.org/drawingml/2006/picture">
                   <pic:nvPicPr>
-                    <pic:cNvPr id="61" name="Image8" descr=""/>
+                    <pic:cNvPr id="62" name="Image8" descr=""/>
                     <pic:cNvPicPr>
                       <a:picLocks noChangeAspect="1" noChangeArrowheads="1"/>
                     </pic:cNvPicPr>
                   </pic:nvPicPr>
                   <pic:blipFill>
-                    <a:blip r:embed="rId64"/>
+                    <a:blip r:embed="rId65"/>
                     <a:stretch>
                       <a:fillRect/>
                     </a:stretch>
@@ -9106,7 +9171,7 @@
           <wp:inline distT="0" distB="0" distL="0" distR="0">
             <wp:extent cx="3451860" cy="2011680"/>
             <wp:effectExtent l="0" t="0" r="0" b="0"/>
-            <wp:docPr id="62" name="图片 13" descr=""/>
+            <wp:docPr id="63" name="图片 13" descr=""/>
             <wp:cNvGraphicFramePr>
               <a:graphicFrameLocks xmlns:a="http://schemas.openxmlformats.org/drawingml/2006/main" noChangeAspect="1"/>
             </wp:cNvGraphicFramePr>
@@ -9114,13 +9179,13 @@
               <a:graphicData uri="http://schemas.openxmlformats.org/drawingml/2006/picture">
                 <pic:pic xmlns:pic="http://schemas.openxmlformats.org/drawingml/2006/picture">
                   <pic:nvPicPr>
-                    <pic:cNvPr id="62" name="图片 13" descr=""/>
+                    <pic:cNvPr id="63" name="图片 13" descr=""/>
                     <pic:cNvPicPr>
                       <a:picLocks noChangeAspect="1" noChangeArrowheads="1"/>
                     </pic:cNvPicPr>
                   </pic:nvPicPr>
                   <pic:blipFill>
-                    <a:blip r:embed="rId65"/>
+                    <a:blip r:embed="rId66"/>
                     <a:stretch>
                       <a:fillRect/>
                     </a:stretch>
@@ -9188,7 +9253,7 @@
           <wp:inline distT="0" distB="0" distL="0" distR="0">
             <wp:extent cx="3497580" cy="434340"/>
             <wp:effectExtent l="0" t="0" r="0" b="0"/>
-            <wp:docPr id="63" name="Image9" descr=""/>
+            <wp:docPr id="64" name="Image9" descr=""/>
             <wp:cNvGraphicFramePr>
               <a:graphicFrameLocks xmlns:a="http://schemas.openxmlformats.org/drawingml/2006/main" noChangeAspect="1"/>
             </wp:cNvGraphicFramePr>
@@ -9196,13 +9261,13 @@
               <a:graphicData uri="http://schemas.openxmlformats.org/drawingml/2006/picture">
                 <pic:pic xmlns:pic="http://schemas.openxmlformats.org/drawingml/2006/picture">
                   <pic:nvPicPr>
-                    <pic:cNvPr id="63" name="Image9" descr=""/>
+                    <pic:cNvPr id="64" name="Image9" descr=""/>
                     <pic:cNvPicPr>
                       <a:picLocks noChangeAspect="1" noChangeArrowheads="1"/>
                     </pic:cNvPicPr>
                   </pic:nvPicPr>
                   <pic:blipFill>
-                    <a:blip r:embed="rId66"/>
+                    <a:blip r:embed="rId67"/>
                     <a:stretch>
                       <a:fillRect/>
                     </a:stretch>
@@ -9270,7 +9335,7 @@
           <wp:inline distT="0" distB="0" distL="0" distR="0">
             <wp:extent cx="3558540" cy="1112520"/>
             <wp:effectExtent l="0" t="0" r="0" b="0"/>
-            <wp:docPr id="64" name="Image10" descr=""/>
+            <wp:docPr id="65" name="Image10" descr=""/>
             <wp:cNvGraphicFramePr>
               <a:graphicFrameLocks xmlns:a="http://schemas.openxmlformats.org/drawingml/2006/main" noChangeAspect="1"/>
             </wp:cNvGraphicFramePr>
@@ -9278,13 +9343,13 @@
               <a:graphicData uri="http://schemas.openxmlformats.org/drawingml/2006/picture">
                 <pic:pic xmlns:pic="http://schemas.openxmlformats.org/drawingml/2006/picture">
                   <pic:nvPicPr>
-                    <pic:cNvPr id="64" name="Image10" descr=""/>
+                    <pic:cNvPr id="65" name="Image10" descr=""/>
                     <pic:cNvPicPr>
                       <a:picLocks noChangeAspect="1" noChangeArrowheads="1"/>
                     </pic:cNvPicPr>
                   </pic:nvPicPr>
                   <pic:blipFill>
-                    <a:blip r:embed="rId67"/>
+                    <a:blip r:embed="rId68"/>
                     <a:stretch>
                       <a:fillRect/>
                     </a:stretch>
@@ -9367,7 +9432,7 @@
           <wp:inline distT="0" distB="0" distL="0" distR="0">
             <wp:extent cx="3990975" cy="2114550"/>
             <wp:effectExtent l="0" t="0" r="0" b="0"/>
-            <wp:docPr id="65" name="Image11" descr="IMG_256"/>
+            <wp:docPr id="66" name="Image11" descr="IMG_256"/>
             <wp:cNvGraphicFramePr>
               <a:graphicFrameLocks xmlns:a="http://schemas.openxmlformats.org/drawingml/2006/main" noChangeAspect="1"/>
             </wp:cNvGraphicFramePr>
@@ -9375,13 +9440,13 @@
               <a:graphicData uri="http://schemas.openxmlformats.org/drawingml/2006/picture">
                 <pic:pic xmlns:pic="http://schemas.openxmlformats.org/drawingml/2006/picture">
                   <pic:nvPicPr>
-                    <pic:cNvPr id="65" name="Image11" descr="IMG_256"/>
+                    <pic:cNvPr id="66" name="Image11" descr="IMG_256"/>
                     <pic:cNvPicPr>
                       <a:picLocks noChangeAspect="1" noChangeArrowheads="1"/>
                     </pic:cNvPicPr>
                   </pic:nvPicPr>
                   <pic:blipFill>
-                    <a:blip r:embed="rId68"/>
+                    <a:blip r:embed="rId69"/>
                     <a:stretch>
                       <a:fillRect/>
                     </a:stretch>
@@ -9449,7 +9514,7 @@
           <wp:inline distT="0" distB="0" distL="0" distR="0">
             <wp:extent cx="3604260" cy="2903220"/>
             <wp:effectExtent l="0" t="0" r="0" b="0"/>
-            <wp:docPr id="66" name="Image12" descr=""/>
+            <wp:docPr id="67" name="Image12" descr=""/>
             <wp:cNvGraphicFramePr>
               <a:graphicFrameLocks xmlns:a="http://schemas.openxmlformats.org/drawingml/2006/main" noChangeAspect="1"/>
             </wp:cNvGraphicFramePr>
@@ -9457,13 +9522,13 @@
               <a:graphicData uri="http://schemas.openxmlformats.org/drawingml/2006/picture">
                 <pic:pic xmlns:pic="http://schemas.openxmlformats.org/drawingml/2006/picture">
                   <pic:nvPicPr>
-                    <pic:cNvPr id="66" name="Image12" descr=""/>
+                    <pic:cNvPr id="67" name="Image12" descr=""/>
                     <pic:cNvPicPr>
                       <a:picLocks noChangeAspect="1" noChangeArrowheads="1"/>
                     </pic:cNvPicPr>
                   </pic:nvPicPr>
                   <pic:blipFill>
-                    <a:blip r:embed="rId69"/>
+                    <a:blip r:embed="rId70"/>
                     <a:stretch>
                       <a:fillRect/>
                     </a:stretch>
@@ -9615,7 +9680,7 @@
           <wp:inline distT="0" distB="0" distL="0" distR="0">
             <wp:extent cx="3592195" cy="1978660"/>
             <wp:effectExtent l="0" t="0" r="0" b="0"/>
-            <wp:docPr id="67" name="Image13" descr=""/>
+            <wp:docPr id="68" name="Image13" descr=""/>
             <wp:cNvGraphicFramePr>
               <a:graphicFrameLocks xmlns:a="http://schemas.openxmlformats.org/drawingml/2006/main" noChangeAspect="1"/>
             </wp:cNvGraphicFramePr>
@@ -9623,13 +9688,13 @@
               <a:graphicData uri="http://schemas.openxmlformats.org/drawingml/2006/picture">
                 <pic:pic xmlns:pic="http://schemas.openxmlformats.org/drawingml/2006/picture">
                   <pic:nvPicPr>
-                    <pic:cNvPr id="67" name="Image13" descr=""/>
+                    <pic:cNvPr id="68" name="Image13" descr=""/>
                     <pic:cNvPicPr>
                       <a:picLocks noChangeAspect="1" noChangeArrowheads="1"/>
                     </pic:cNvPicPr>
                   </pic:nvPicPr>
                   <pic:blipFill>
-                    <a:blip r:embed="rId70"/>
+                    <a:blip r:embed="rId71"/>
                     <a:srcRect l="0" t="31841" r="339" b="0"/>
                     <a:stretch>
                       <a:fillRect/>
@@ -9690,7 +9755,7 @@
           <wp:inline distT="0" distB="0" distL="0" distR="0">
             <wp:extent cx="3642360" cy="2019300"/>
             <wp:effectExtent l="0" t="0" r="0" b="0"/>
-            <wp:docPr id="68" name="Image14" descr=""/>
+            <wp:docPr id="69" name="Image14" descr=""/>
             <wp:cNvGraphicFramePr>
               <a:graphicFrameLocks xmlns:a="http://schemas.openxmlformats.org/drawingml/2006/main" noChangeAspect="1"/>
             </wp:cNvGraphicFramePr>
@@ -9698,13 +9763,13 @@
               <a:graphicData uri="http://schemas.openxmlformats.org/drawingml/2006/picture">
                 <pic:pic xmlns:pic="http://schemas.openxmlformats.org/drawingml/2006/picture">
                   <pic:nvPicPr>
-                    <pic:cNvPr id="68" name="Image14" descr=""/>
+                    <pic:cNvPr id="69" name="Image14" descr=""/>
                     <pic:cNvPicPr>
                       <a:picLocks noChangeAspect="1" noChangeArrowheads="1"/>
                     </pic:cNvPicPr>
                   </pic:nvPicPr>
                   <pic:blipFill>
-                    <a:blip r:embed="rId71"/>
+                    <a:blip r:embed="rId72"/>
                     <a:stretch>
                       <a:fillRect/>
                     </a:stretch>
@@ -10108,7 +10173,7 @@
           <wp:inline distT="0" distB="0" distL="0" distR="0">
             <wp:extent cx="3573780" cy="2042160"/>
             <wp:effectExtent l="0" t="0" r="0" b="0"/>
-            <wp:docPr id="69" name="Image15" descr=""/>
+            <wp:docPr id="70" name="Image15" descr=""/>
             <wp:cNvGraphicFramePr>
               <a:graphicFrameLocks xmlns:a="http://schemas.openxmlformats.org/drawingml/2006/main" noChangeAspect="1"/>
             </wp:cNvGraphicFramePr>
@@ -10116,13 +10181,13 @@
               <a:graphicData uri="http://schemas.openxmlformats.org/drawingml/2006/picture">
                 <pic:pic xmlns:pic="http://schemas.openxmlformats.org/drawingml/2006/picture">
                   <pic:nvPicPr>
-                    <pic:cNvPr id="69" name="Image15" descr=""/>
+                    <pic:cNvPr id="70" name="Image15" descr=""/>
                     <pic:cNvPicPr>
                       <a:picLocks noChangeAspect="1" noChangeArrowheads="1"/>
                     </pic:cNvPicPr>
                   </pic:nvPicPr>
                   <pic:blipFill>
-                    <a:blip r:embed="rId72"/>
+                    <a:blip r:embed="rId73"/>
                     <a:stretch>
                       <a:fillRect/>
                     </a:stretch>
@@ -10190,7 +10255,7 @@
           <wp:inline distT="0" distB="0" distL="0" distR="0">
             <wp:extent cx="3931920" cy="1196340"/>
             <wp:effectExtent l="0" t="0" r="0" b="0"/>
-            <wp:docPr id="70" name="Image16" descr=""/>
+            <wp:docPr id="71" name="Image16" descr=""/>
             <wp:cNvGraphicFramePr>
               <a:graphicFrameLocks xmlns:a="http://schemas.openxmlformats.org/drawingml/2006/main" noChangeAspect="1"/>
             </wp:cNvGraphicFramePr>
@@ -10198,96 +10263,7 @@
               <a:graphicData uri="http://schemas.openxmlformats.org/drawingml/2006/picture">
                 <pic:pic xmlns:pic="http://schemas.openxmlformats.org/drawingml/2006/picture">
                   <pic:nvPicPr>
-                    <pic:cNvPr id="70" name="Image16" descr=""/>
-                    <pic:cNvPicPr>
-                      <a:picLocks noChangeAspect="1" noChangeArrowheads="1"/>
-                    </pic:cNvPicPr>
-                  </pic:nvPicPr>
-                  <pic:blipFill>
-                    <a:blip r:embed="rId73"/>
-                    <a:stretch>
-                      <a:fillRect/>
-                    </a:stretch>
-                  </pic:blipFill>
-                  <pic:spPr bwMode="auto">
-                    <a:xfrm>
-                      <a:off x="0" y="0"/>
-                      <a:ext cx="3931920" cy="1196340"/>
-                    </a:xfrm>
-                    <a:prstGeom prst="rect">
-                      <a:avLst/>
-                    </a:prstGeom>
-                  </pic:spPr>
-                </pic:pic>
-              </a:graphicData>
-            </a:graphic>
-          </wp:inline>
-        </w:drawing>
-      </w:r>
-    </w:p>
-    <w:p>
-      <w:pPr>
-        <w:pStyle w:val="Normal"/>
-        <w:numPr>
-          <w:ilvl w:val="0"/>
-          <w:numId w:val="0"/>
-        </w:numPr>
-        <w:ind w:left="0" w:right="0" w:hanging="0"/>
-        <w:rPr/>
-      </w:pPr>
-      <w:r>
-        <w:rPr/>
-        <w:t>切换到</w:t>
-      </w:r>
-      <w:r>
-        <w:rPr/>
-        <w:t>master</w:t>
-      </w:r>
-      <w:r>
-        <w:rPr/>
-        <w:t>分支：</w:t>
-      </w:r>
-    </w:p>
-    <w:p>
-      <w:pPr>
-        <w:pStyle w:val="Normal"/>
-        <w:numPr>
-          <w:ilvl w:val="0"/>
-          <w:numId w:val="0"/>
-        </w:numPr>
-        <w:ind w:left="0" w:right="0" w:hanging="0"/>
-        <w:rPr/>
-      </w:pPr>
-      <w:r>
-        <w:rPr/>
-        <w:t>$ git checkout master</w:t>
-      </w:r>
-    </w:p>
-    <w:p>
-      <w:pPr>
-        <w:pStyle w:val="Normal"/>
-        <w:numPr>
-          <w:ilvl w:val="0"/>
-          <w:numId w:val="0"/>
-        </w:numPr>
-        <w:ind w:left="0" w:right="0" w:hanging="0"/>
-        <w:rPr/>
-      </w:pPr>
-      <w:r>
-        <w:rPr/>
-        <w:drawing>
-          <wp:inline distT="0" distB="0" distL="0" distR="0">
-            <wp:extent cx="3931920" cy="1196340"/>
-            <wp:effectExtent l="0" t="0" r="0" b="0"/>
-            <wp:docPr id="71" name="Image17" descr=""/>
-            <wp:cNvGraphicFramePr>
-              <a:graphicFrameLocks xmlns:a="http://schemas.openxmlformats.org/drawingml/2006/main" noChangeAspect="1"/>
-            </wp:cNvGraphicFramePr>
-            <a:graphic xmlns:a="http://schemas.openxmlformats.org/drawingml/2006/main">
-              <a:graphicData uri="http://schemas.openxmlformats.org/drawingml/2006/picture">
-                <pic:pic xmlns:pic="http://schemas.openxmlformats.org/drawingml/2006/picture">
-                  <pic:nvPicPr>
-                    <pic:cNvPr id="71" name="Image17" descr=""/>
+                    <pic:cNvPr id="71" name="Image16" descr=""/>
                     <pic:cNvPicPr>
                       <a:picLocks noChangeAspect="1" noChangeArrowheads="1"/>
                     </pic:cNvPicPr>
@@ -10326,7 +10302,7 @@
       </w:pPr>
       <w:r>
         <w:rPr/>
-        <w:t>在</w:t>
+        <w:t>切换到</w:t>
       </w:r>
       <w:r>
         <w:rPr/>
@@ -10334,25 +10310,22 @@
       </w:r>
       <w:r>
         <w:rPr/>
-        <w:t>分支上把</w:t>
-      </w:r>
-      <w:r>
-        <w:rPr/>
-        <w:t>readme.txt</w:t>
-      </w:r>
-      <w:r>
-        <w:rPr/>
-        <w:t>文件的</w:t>
-      </w:r>
-      <w:r>
-        <w:rPr>
-          <w:lang w:val="en-US" w:eastAsia="zh-CN"/>
-        </w:rPr>
-        <w:t>末尾添加一行，再</w:t>
-      </w:r>
-      <w:r>
-        <w:rPr/>
-        <w:t>提交：</w:t>
+        <w:t>分支：</w:t>
+      </w:r>
+    </w:p>
+    <w:p>
+      <w:pPr>
+        <w:pStyle w:val="Normal"/>
+        <w:numPr>
+          <w:ilvl w:val="0"/>
+          <w:numId w:val="0"/>
+        </w:numPr>
+        <w:ind w:left="0" w:right="0" w:hanging="0"/>
+        <w:rPr/>
+      </w:pPr>
+      <w:r>
+        <w:rPr/>
+        <w:t>$ git checkout master</w:t>
       </w:r>
     </w:p>
     <w:p>
@@ -10369,9 +10342,9 @@
         <w:rPr/>
         <w:drawing>
           <wp:inline distT="0" distB="0" distL="0" distR="0">
-            <wp:extent cx="3649980" cy="1005840"/>
+            <wp:extent cx="3931920" cy="1196340"/>
             <wp:effectExtent l="0" t="0" r="0" b="0"/>
-            <wp:docPr id="72" name="Image18" descr=""/>
+            <wp:docPr id="72" name="Image17" descr=""/>
             <wp:cNvGraphicFramePr>
               <a:graphicFrameLocks xmlns:a="http://schemas.openxmlformats.org/drawingml/2006/main" noChangeAspect="1"/>
             </wp:cNvGraphicFramePr>
@@ -10379,13 +10352,105 @@
               <a:graphicData uri="http://schemas.openxmlformats.org/drawingml/2006/picture">
                 <pic:pic xmlns:pic="http://schemas.openxmlformats.org/drawingml/2006/picture">
                   <pic:nvPicPr>
-                    <pic:cNvPr id="72" name="Image18" descr=""/>
+                    <pic:cNvPr id="72" name="Image17" descr=""/>
                     <pic:cNvPicPr>
                       <a:picLocks noChangeAspect="1" noChangeArrowheads="1"/>
                     </pic:cNvPicPr>
                   </pic:nvPicPr>
                   <pic:blipFill>
                     <a:blip r:embed="rId75"/>
+                    <a:stretch>
+                      <a:fillRect/>
+                    </a:stretch>
+                  </pic:blipFill>
+                  <pic:spPr bwMode="auto">
+                    <a:xfrm>
+                      <a:off x="0" y="0"/>
+                      <a:ext cx="3931920" cy="1196340"/>
+                    </a:xfrm>
+                    <a:prstGeom prst="rect">
+                      <a:avLst/>
+                    </a:prstGeom>
+                  </pic:spPr>
+                </pic:pic>
+              </a:graphicData>
+            </a:graphic>
+          </wp:inline>
+        </w:drawing>
+      </w:r>
+    </w:p>
+    <w:p>
+      <w:pPr>
+        <w:pStyle w:val="Normal"/>
+        <w:numPr>
+          <w:ilvl w:val="0"/>
+          <w:numId w:val="0"/>
+        </w:numPr>
+        <w:ind w:left="0" w:right="0" w:hanging="0"/>
+        <w:rPr/>
+      </w:pPr>
+      <w:r>
+        <w:rPr/>
+        <w:t>在</w:t>
+      </w:r>
+      <w:r>
+        <w:rPr/>
+        <w:t>master</w:t>
+      </w:r>
+      <w:r>
+        <w:rPr/>
+        <w:t>分支上把</w:t>
+      </w:r>
+      <w:r>
+        <w:rPr/>
+        <w:t>readme.txt</w:t>
+      </w:r>
+      <w:r>
+        <w:rPr/>
+        <w:t>文件的</w:t>
+      </w:r>
+      <w:r>
+        <w:rPr>
+          <w:lang w:val="en-US" w:eastAsia="zh-CN"/>
+        </w:rPr>
+        <w:t>末尾添加一行，再</w:t>
+      </w:r>
+      <w:r>
+        <w:rPr/>
+        <w:t>提交：</w:t>
+      </w:r>
+    </w:p>
+    <w:p>
+      <w:pPr>
+        <w:pStyle w:val="Normal"/>
+        <w:numPr>
+          <w:ilvl w:val="0"/>
+          <w:numId w:val="0"/>
+        </w:numPr>
+        <w:ind w:left="0" w:right="0" w:hanging="0"/>
+        <w:rPr/>
+      </w:pPr>
+      <w:r>
+        <w:rPr/>
+        <w:drawing>
+          <wp:inline distT="0" distB="0" distL="0" distR="0">
+            <wp:extent cx="3649980" cy="1005840"/>
+            <wp:effectExtent l="0" t="0" r="0" b="0"/>
+            <wp:docPr id="73" name="Image18" descr=""/>
+            <wp:cNvGraphicFramePr>
+              <a:graphicFrameLocks xmlns:a="http://schemas.openxmlformats.org/drawingml/2006/main" noChangeAspect="1"/>
+            </wp:cNvGraphicFramePr>
+            <a:graphic xmlns:a="http://schemas.openxmlformats.org/drawingml/2006/main">
+              <a:graphicData uri="http://schemas.openxmlformats.org/drawingml/2006/picture">
+                <pic:pic xmlns:pic="http://schemas.openxmlformats.org/drawingml/2006/picture">
+                  <pic:nvPicPr>
+                    <pic:cNvPr id="73" name="Image18" descr=""/>
+                    <pic:cNvPicPr>
+                      <a:picLocks noChangeAspect="1" noChangeArrowheads="1"/>
+                    </pic:cNvPicPr>
+                  </pic:nvPicPr>
+                  <pic:blipFill>
+                    <a:blip r:embed="rId76"/>
                     <a:stretch>
                       <a:fillRect/>
                     </a:stretch>
@@ -10453,7 +10518,7 @@
           <wp:inline distT="0" distB="0" distL="0" distR="0">
             <wp:extent cx="4048125" cy="2590800"/>
             <wp:effectExtent l="0" t="0" r="0" b="0"/>
-            <wp:docPr id="73" name="Image19" descr="IMG_256"/>
+            <wp:docPr id="74" name="Image19" descr="IMG_256"/>
             <wp:cNvGraphicFramePr>
               <a:graphicFrameLocks xmlns:a="http://schemas.openxmlformats.org/drawingml/2006/main" noChangeAspect="1"/>
             </wp:cNvGraphicFramePr>
@@ -10461,13 +10526,13 @@
               <a:graphicData uri="http://schemas.openxmlformats.org/drawingml/2006/picture">
                 <pic:pic xmlns:pic="http://schemas.openxmlformats.org/drawingml/2006/picture">
                   <pic:nvPicPr>
-                    <pic:cNvPr id="73" name="Image19" descr="IMG_256"/>
+                    <pic:cNvPr id="74" name="Image19" descr="IMG_256"/>
                     <pic:cNvPicPr>
                       <a:picLocks noChangeAspect="1" noChangeArrowheads="1"/>
                     </pic:cNvPicPr>
                   </pic:nvPicPr>
                   <pic:blipFill>
-                    <a:blip r:embed="rId76"/>
+                    <a:blip r:embed="rId77"/>
                     <a:stretch>
                       <a:fillRect/>
                     </a:stretch>
@@ -10527,7 +10592,7 @@
           <wp:inline distT="0" distB="0" distL="0" distR="0">
             <wp:extent cx="4533900" cy="723900"/>
             <wp:effectExtent l="0" t="0" r="0" b="0"/>
-            <wp:docPr id="74" name="Image20" descr=""/>
+            <wp:docPr id="75" name="Image20" descr=""/>
             <wp:cNvGraphicFramePr>
               <a:graphicFrameLocks xmlns:a="http://schemas.openxmlformats.org/drawingml/2006/main" noChangeAspect="1"/>
             </wp:cNvGraphicFramePr>
@@ -10535,13 +10600,13 @@
               <a:graphicData uri="http://schemas.openxmlformats.org/drawingml/2006/picture">
                 <pic:pic xmlns:pic="http://schemas.openxmlformats.org/drawingml/2006/picture">
                   <pic:nvPicPr>
-                    <pic:cNvPr id="74" name="Image20" descr=""/>
+                    <pic:cNvPr id="75" name="Image20" descr=""/>
                     <pic:cNvPicPr>
                       <a:picLocks noChangeAspect="1" noChangeArrowheads="1"/>
                     </pic:cNvPicPr>
                   </pic:nvPicPr>
                   <pic:blipFill>
-                    <a:blip r:embed="rId77"/>
+                    <a:blip r:embed="rId78"/>
                     <a:stretch>
                       <a:fillRect/>
                     </a:stretch>
@@ -10617,7 +10682,7 @@
           <wp:inline distT="0" distB="0" distL="0" distR="0">
             <wp:extent cx="4526280" cy="1722120"/>
             <wp:effectExtent l="0" t="0" r="0" b="0"/>
-            <wp:docPr id="75" name="Image21" descr=""/>
+            <wp:docPr id="76" name="Image21" descr=""/>
             <wp:cNvGraphicFramePr>
               <a:graphicFrameLocks xmlns:a="http://schemas.openxmlformats.org/drawingml/2006/main" noChangeAspect="1"/>
             </wp:cNvGraphicFramePr>
@@ -10625,13 +10690,13 @@
               <a:graphicData uri="http://schemas.openxmlformats.org/drawingml/2006/picture">
                 <pic:pic xmlns:pic="http://schemas.openxmlformats.org/drawingml/2006/picture">
                   <pic:nvPicPr>
-                    <pic:cNvPr id="75" name="Image21" descr=""/>
+                    <pic:cNvPr id="76" name="Image21" descr=""/>
                     <pic:cNvPicPr>
                       <a:picLocks noChangeAspect="1" noChangeArrowheads="1"/>
                     </pic:cNvPicPr>
                   </pic:nvPicPr>
                   <pic:blipFill>
-                    <a:blip r:embed="rId78"/>
+                    <a:blip r:embed="rId79"/>
                     <a:stretch>
                       <a:fillRect/>
                     </a:stretch>
@@ -10691,7 +10756,7 @@
           <wp:inline distT="0" distB="0" distL="0" distR="0">
             <wp:extent cx="4229100" cy="1645920"/>
             <wp:effectExtent l="0" t="0" r="0" b="0"/>
-            <wp:docPr id="76" name="Image22" descr=""/>
+            <wp:docPr id="77" name="Image22" descr=""/>
             <wp:cNvGraphicFramePr>
               <a:graphicFrameLocks xmlns:a="http://schemas.openxmlformats.org/drawingml/2006/main" noChangeAspect="1"/>
             </wp:cNvGraphicFramePr>
@@ -10699,13 +10764,13 @@
               <a:graphicData uri="http://schemas.openxmlformats.org/drawingml/2006/picture">
                 <pic:pic xmlns:pic="http://schemas.openxmlformats.org/drawingml/2006/picture">
                   <pic:nvPicPr>
-                    <pic:cNvPr id="76" name="Image22" descr=""/>
+                    <pic:cNvPr id="77" name="Image22" descr=""/>
                     <pic:cNvPicPr>
                       <a:picLocks noChangeAspect="1" noChangeArrowheads="1"/>
                     </pic:cNvPicPr>
                   </pic:nvPicPr>
                   <pic:blipFill>
-                    <a:blip r:embed="rId79"/>
+                    <a:blip r:embed="rId80"/>
                     <a:stretch>
                       <a:fillRect/>
                     </a:stretch>
@@ -10795,7 +10860,7 @@
           <wp:inline distT="0" distB="0" distL="0" distR="0">
             <wp:extent cx="4160520" cy="830580"/>
             <wp:effectExtent l="0" t="0" r="0" b="0"/>
-            <wp:docPr id="77" name="Image23" descr=""/>
+            <wp:docPr id="78" name="Image23" descr=""/>
             <wp:cNvGraphicFramePr>
               <a:graphicFrameLocks xmlns:a="http://schemas.openxmlformats.org/drawingml/2006/main" noChangeAspect="1"/>
             </wp:cNvGraphicFramePr>
@@ -10803,13 +10868,13 @@
               <a:graphicData uri="http://schemas.openxmlformats.org/drawingml/2006/picture">
                 <pic:pic xmlns:pic="http://schemas.openxmlformats.org/drawingml/2006/picture">
                   <pic:nvPicPr>
-                    <pic:cNvPr id="77" name="Image23" descr=""/>
+                    <pic:cNvPr id="78" name="Image23" descr=""/>
                     <pic:cNvPicPr>
                       <a:picLocks noChangeAspect="1" noChangeArrowheads="1"/>
                     </pic:cNvPicPr>
                   </pic:nvPicPr>
                   <pic:blipFill>
-                    <a:blip r:embed="rId80"/>
+                    <a:blip r:embed="rId81"/>
                     <a:stretch>
                       <a:fillRect/>
                     </a:stretch>
@@ -10877,7 +10942,7 @@
           <wp:inline distT="0" distB="0" distL="0" distR="0">
             <wp:extent cx="5248275" cy="2590800"/>
             <wp:effectExtent l="0" t="0" r="0" b="0"/>
-            <wp:docPr id="78" name="Image24" descr="IMG_257"/>
+            <wp:docPr id="79" name="Image24" descr="IMG_257"/>
             <wp:cNvGraphicFramePr>
               <a:graphicFrameLocks xmlns:a="http://schemas.openxmlformats.org/drawingml/2006/main" noChangeAspect="1"/>
             </wp:cNvGraphicFramePr>
@@ -10885,13 +10950,13 @@
               <a:graphicData uri="http://schemas.openxmlformats.org/drawingml/2006/picture">
                 <pic:pic xmlns:pic="http://schemas.openxmlformats.org/drawingml/2006/picture">
                   <pic:nvPicPr>
-                    <pic:cNvPr id="78" name="Image24" descr="IMG_257"/>
+                    <pic:cNvPr id="79" name="Image24" descr="IMG_257"/>
                     <pic:cNvPicPr>
                       <a:picLocks noChangeAspect="1" noChangeArrowheads="1"/>
                     </pic:cNvPicPr>
                   </pic:nvPicPr>
                   <pic:blipFill>
-                    <a:blip r:embed="rId81"/>
+                    <a:blip r:embed="rId82"/>
                     <a:stretch>
                       <a:fillRect/>
                     </a:stretch>
@@ -10951,7 +11016,7 @@
           <wp:inline distT="0" distB="0" distL="0" distR="0">
             <wp:extent cx="4099560" cy="1958340"/>
             <wp:effectExtent l="0" t="0" r="0" b="0"/>
-            <wp:docPr id="79" name="Image25" descr=""/>
+            <wp:docPr id="80" name="Image25" descr=""/>
             <wp:cNvGraphicFramePr>
               <a:graphicFrameLocks xmlns:a="http://schemas.openxmlformats.org/drawingml/2006/main" noChangeAspect="1"/>
             </wp:cNvGraphicFramePr>
@@ -10959,13 +11024,13 @@
               <a:graphicData uri="http://schemas.openxmlformats.org/drawingml/2006/picture">
                 <pic:pic xmlns:pic="http://schemas.openxmlformats.org/drawingml/2006/picture">
                   <pic:nvPicPr>
-                    <pic:cNvPr id="79" name="Image25" descr=""/>
+                    <pic:cNvPr id="80" name="Image25" descr=""/>
                     <pic:cNvPicPr>
                       <a:picLocks noChangeAspect="1" noChangeArrowheads="1"/>
                     </pic:cNvPicPr>
                   </pic:nvPicPr>
                   <pic:blipFill>
-                    <a:blip r:embed="rId82"/>
+                    <a:blip r:embed="rId83"/>
                     <a:stretch>
                       <a:fillRect/>
                     </a:stretch>
@@ -11025,7 +11090,7 @@
           <wp:inline distT="0" distB="0" distL="0" distR="0">
             <wp:extent cx="3512820" cy="487680"/>
             <wp:effectExtent l="0" t="0" r="0" b="0"/>
-            <wp:docPr id="80" name="Image26" descr=""/>
+            <wp:docPr id="81" name="Image26" descr=""/>
             <wp:cNvGraphicFramePr>
               <a:graphicFrameLocks xmlns:a="http://schemas.openxmlformats.org/drawingml/2006/main" noChangeAspect="1"/>
             </wp:cNvGraphicFramePr>
@@ -11033,13 +11098,13 @@
               <a:graphicData uri="http://schemas.openxmlformats.org/drawingml/2006/picture">
                 <pic:pic xmlns:pic="http://schemas.openxmlformats.org/drawingml/2006/picture">
                   <pic:nvPicPr>
-                    <pic:cNvPr id="80" name="Image26" descr=""/>
+                    <pic:cNvPr id="81" name="Image26" descr=""/>
                     <pic:cNvPicPr>
                       <a:picLocks noChangeAspect="1" noChangeArrowheads="1"/>
                     </pic:cNvPicPr>
                   </pic:nvPicPr>
                   <pic:blipFill>
-                    <a:blip r:embed="rId83"/>
+                    <a:blip r:embed="rId84"/>
                     <a:stretch>
                       <a:fillRect/>
                     </a:stretch>
@@ -14764,7 +14829,7 @@
         <w:rPr/>
         <w:t>成功，但是合并有冲突，需要手动解决，解决的方法和分支管理中的</w:t>
       </w:r>
-      <w:hyperlink r:id="rId84" w:tgtFrame="_blank">
+      <w:hyperlink r:id="rId85" w:tgtFrame="_blank">
         <w:r>
           <w:rPr>
             <w:rStyle w:val="InternetLink"/>
@@ -16885,6 +16950,153 @@
     <w:qFormat/>
     <w:rPr/>
   </w:style>
+  <w:style w:type="character" w:styleId="ListLabel24">
+    <w:name w:val="ListLabel 24"/>
+    <w:qFormat/>
+    <w:rPr>
+      <w:rFonts w:cs="OpenSymbol"/>
+    </w:rPr>
+  </w:style>
+  <w:style w:type="character" w:styleId="ListLabel25">
+    <w:name w:val="ListLabel 25"/>
+    <w:qFormat/>
+    <w:rPr>
+      <w:rFonts w:cs="OpenSymbol"/>
+    </w:rPr>
+  </w:style>
+  <w:style w:type="character" w:styleId="ListLabel26">
+    <w:name w:val="ListLabel 26"/>
+    <w:qFormat/>
+    <w:rPr>
+      <w:rFonts w:cs="OpenSymbol"/>
+    </w:rPr>
+  </w:style>
+  <w:style w:type="character" w:styleId="ListLabel27">
+    <w:name w:val="ListLabel 27"/>
+    <w:qFormat/>
+    <w:rPr>
+      <w:rFonts w:cs="OpenSymbol"/>
+    </w:rPr>
+  </w:style>
+  <w:style w:type="character" w:styleId="ListLabel28">
+    <w:name w:val="ListLabel 28"/>
+    <w:qFormat/>
+    <w:rPr>
+      <w:rFonts w:cs="OpenSymbol"/>
+    </w:rPr>
+  </w:style>
+  <w:style w:type="character" w:styleId="ListLabel29">
+    <w:name w:val="ListLabel 29"/>
+    <w:qFormat/>
+    <w:rPr>
+      <w:rFonts w:cs="OpenSymbol"/>
+    </w:rPr>
+  </w:style>
+  <w:style w:type="character" w:styleId="ListLabel30">
+    <w:name w:val="ListLabel 30"/>
+    <w:qFormat/>
+    <w:rPr>
+      <w:rFonts w:cs="OpenSymbol"/>
+    </w:rPr>
+  </w:style>
+  <w:style w:type="character" w:styleId="ListLabel31">
+    <w:name w:val="ListLabel 31"/>
+    <w:qFormat/>
+    <w:rPr>
+      <w:rFonts w:cs="OpenSymbol"/>
+    </w:rPr>
+  </w:style>
+  <w:style w:type="character" w:styleId="ListLabel32">
+    <w:name w:val="ListLabel 32"/>
+    <w:qFormat/>
+    <w:rPr>
+      <w:rFonts w:cs="OpenSymbol"/>
+    </w:rPr>
+  </w:style>
+  <w:style w:type="character" w:styleId="ListLabel33">
+    <w:name w:val="ListLabel 33"/>
+    <w:qFormat/>
+    <w:rPr>
+      <w:rFonts w:cs="OpenSymbol"/>
+    </w:rPr>
+  </w:style>
+  <w:style w:type="character" w:styleId="ListLabel34">
+    <w:name w:val="ListLabel 34"/>
+    <w:qFormat/>
+    <w:rPr>
+      <w:rFonts w:cs="OpenSymbol"/>
+    </w:rPr>
+  </w:style>
+  <w:style w:type="character" w:styleId="ListLabel35">
+    <w:name w:val="ListLabel 35"/>
+    <w:qFormat/>
+    <w:rPr>
+      <w:rFonts w:cs="OpenSymbol"/>
+    </w:rPr>
+  </w:style>
+  <w:style w:type="character" w:styleId="ListLabel36">
+    <w:name w:val="ListLabel 36"/>
+    <w:qFormat/>
+    <w:rPr>
+      <w:rFonts w:cs="OpenSymbol"/>
+    </w:rPr>
+  </w:style>
+  <w:style w:type="character" w:styleId="ListLabel37">
+    <w:name w:val="ListLabel 37"/>
+    <w:qFormat/>
+    <w:rPr>
+      <w:rFonts w:cs="OpenSymbol"/>
+    </w:rPr>
+  </w:style>
+  <w:style w:type="character" w:styleId="ListLabel38">
+    <w:name w:val="ListLabel 38"/>
+    <w:qFormat/>
+    <w:rPr>
+      <w:rFonts w:cs="OpenSymbol"/>
+    </w:rPr>
+  </w:style>
+  <w:style w:type="character" w:styleId="ListLabel39">
+    <w:name w:val="ListLabel 39"/>
+    <w:qFormat/>
+    <w:rPr>
+      <w:rFonts w:cs="OpenSymbol"/>
+    </w:rPr>
+  </w:style>
+  <w:style w:type="character" w:styleId="ListLabel40">
+    <w:name w:val="ListLabel 40"/>
+    <w:qFormat/>
+    <w:rPr>
+      <w:rFonts w:cs="OpenSymbol"/>
+    </w:rPr>
+  </w:style>
+  <w:style w:type="character" w:styleId="ListLabel41">
+    <w:name w:val="ListLabel 41"/>
+    <w:qFormat/>
+    <w:rPr>
+      <w:rFonts w:cs="OpenSymbol"/>
+    </w:rPr>
+  </w:style>
+  <w:style w:type="character" w:styleId="ListLabel42">
+    <w:name w:val="ListLabel 42"/>
+    <w:qFormat/>
+    <w:rPr>
+      <w:b/>
+      <w:bCs/>
+      <w:lang w:val="en-US" w:eastAsia="zh-CN"/>
+    </w:rPr>
+  </w:style>
+  <w:style w:type="character" w:styleId="ListLabel43">
+    <w:name w:val="ListLabel 43"/>
+    <w:qFormat/>
+    <w:rPr>
+      <w:lang w:val="en-US" w:eastAsia="zh-CN"/>
+    </w:rPr>
+  </w:style>
+  <w:style w:type="character" w:styleId="ListLabel44">
+    <w:name w:val="ListLabel 44"/>
+    <w:qFormat/>
+    <w:rPr/>
+  </w:style>
   <w:style w:type="paragraph" w:styleId="Heading">
     <w:name w:val="Heading"/>
     <w:basedOn w:val="Normal"/>

</xml_diff>